<commit_message>
marginal likelihood feedback taken into account
</commit_message>
<xml_diff>
--- a/latex/feedback-reply.docx
+++ b/latex/feedback-reply.docx
@@ -105,10 +105,10 @@
     <w:p>
       <w:pPr>
         <w:rPr>
+          <w:rFonts w:eastAsiaTheme="minorEastAsia"/>
           <w:b/>
         </w:rPr>
       </w:pPr>
-      <w:bookmarkStart w:id="0" w:name="_GoBack"/>
       <w:r>
         <w:rPr>
           <w:b/>
@@ -147,7 +147,113 @@
         <w:t>) now.</w:t>
       </w:r>
     </w:p>
-    <w:bookmarkEnd w:id="0"/>
+    <w:p>
+      <w:pPr>
+        <w:rPr>
+          <w:rFonts w:eastAsiaTheme="minorEastAsia"/>
+          <w:b/>
+        </w:rPr>
+      </w:pPr>
+    </w:p>
+    <w:p>
+      <w:pPr>
+        <w:rPr>
+          <w:b/>
+        </w:rPr>
+      </w:pPr>
+      <w:r>
+        <w:rPr>
+          <w:noProof/>
+          <w:lang w:val="en-US"/>
+        </w:rPr>
+        <w:drawing>
+          <wp:inline distT="0" distB="0" distL="0" distR="0" wp14:anchorId="1F957D30" wp14:editId="796E897C">
+            <wp:extent cx="5760720" cy="1833880"/>
+            <wp:effectExtent l="0" t="0" r="0" b="0"/>
+            <wp:docPr id="3" name="Picture 3"/>
+            <wp:cNvGraphicFramePr>
+              <a:graphicFrameLocks xmlns:a="http://schemas.openxmlformats.org/drawingml/2006/main" noChangeAspect="1"/>
+            </wp:cNvGraphicFramePr>
+            <a:graphic xmlns:a="http://schemas.openxmlformats.org/drawingml/2006/main">
+              <a:graphicData uri="http://schemas.openxmlformats.org/drawingml/2006/picture">
+                <pic:pic xmlns:pic="http://schemas.openxmlformats.org/drawingml/2006/picture">
+                  <pic:nvPicPr>
+                    <pic:cNvPr id="1" name=""/>
+                    <pic:cNvPicPr/>
+                  </pic:nvPicPr>
+                  <pic:blipFill>
+                    <a:blip r:embed="rId6"/>
+                    <a:stretch>
+                      <a:fillRect/>
+                    </a:stretch>
+                  </pic:blipFill>
+                  <pic:spPr>
+                    <a:xfrm>
+                      <a:off x="0" y="0"/>
+                      <a:ext cx="5760720" cy="1833880"/>
+                    </a:xfrm>
+                    <a:prstGeom prst="rect">
+                      <a:avLst/>
+                    </a:prstGeom>
+                  </pic:spPr>
+                </pic:pic>
+              </a:graphicData>
+            </a:graphic>
+          </wp:inline>
+        </w:drawing>
+      </w:r>
+    </w:p>
+    <w:p>
+      <w:pPr>
+        <w:rPr>
+          <w:b/>
+        </w:rPr>
+      </w:pPr>
+      <w:r>
+        <w:rPr>
+          <w:b/>
+        </w:rPr>
+        <w:t>I was thinking about</w:t>
+      </w:r>
+      <w:r>
+        <w:rPr>
+          <w:b/>
+        </w:rPr>
+        <w:t xml:space="preserve"> it after reading your comment. But at this point</w:t>
+      </w:r>
+      <w:r>
+        <w:rPr>
+          <w:b/>
+        </w:rPr>
+        <w:t xml:space="preserve"> I would stick to the notation because otherwis</w:t>
+      </w:r>
+      <w:r>
+        <w:rPr>
+          <w:b/>
+        </w:rPr>
+        <w:t>e I might end up</w:t>
+      </w:r>
+      <w:r>
+        <w:rPr>
+          <w:b/>
+        </w:rPr>
+        <w:t xml:space="preserve"> do</w:t>
+      </w:r>
+      <w:r>
+        <w:rPr>
+          <w:b/>
+        </w:rPr>
+        <w:t>ing</w:t>
+      </w:r>
+      <w:bookmarkStart w:id="0" w:name="_GoBack"/>
+      <w:bookmarkEnd w:id="0"/>
+      <w:r>
+        <w:rPr>
+          <w:b/>
+        </w:rPr>
+        <w:t xml:space="preserve"> an error. </w:t>
+      </w:r>
+    </w:p>
     <w:p>
       <w:pPr>
         <w:rPr>

</xml_diff>

<commit_message>
ppc feedback taken into account.
</commit_message>
<xml_diff>
--- a/latex/feedback-reply.docx
+++ b/latex/feedback-reply.docx
@@ -245,14 +245,76 @@
         </w:rPr>
         <w:t>ing</w:t>
       </w:r>
+      <w:r>
+        <w:rPr>
+          <w:b/>
+        </w:rPr>
+        <w:t xml:space="preserve"> an error. </w:t>
+      </w:r>
+    </w:p>
+    <w:p>
+      <w:pPr>
+        <w:rPr>
+          <w:b/>
+        </w:rPr>
+      </w:pPr>
+      <w:r>
+        <w:rPr>
+          <w:noProof/>
+          <w:lang w:val="en-US"/>
+        </w:rPr>
+        <w:lastRenderedPageBreak/>
+        <w:drawing>
+          <wp:inline distT="0" distB="0" distL="0" distR="0" wp14:anchorId="258DFAF0" wp14:editId="4B0766F5">
+            <wp:extent cx="5760720" cy="2365375"/>
+            <wp:effectExtent l="0" t="0" r="0" b="0"/>
+            <wp:docPr id="4" name="Picture 4"/>
+            <wp:cNvGraphicFramePr>
+              <a:graphicFrameLocks xmlns:a="http://schemas.openxmlformats.org/drawingml/2006/main" noChangeAspect="1"/>
+            </wp:cNvGraphicFramePr>
+            <a:graphic xmlns:a="http://schemas.openxmlformats.org/drawingml/2006/main">
+              <a:graphicData uri="http://schemas.openxmlformats.org/drawingml/2006/picture">
+                <pic:pic xmlns:pic="http://schemas.openxmlformats.org/drawingml/2006/picture">
+                  <pic:nvPicPr>
+                    <pic:cNvPr id="1" name=""/>
+                    <pic:cNvPicPr/>
+                  </pic:nvPicPr>
+                  <pic:blipFill>
+                    <a:blip r:embed="rId7"/>
+                    <a:stretch>
+                      <a:fillRect/>
+                    </a:stretch>
+                  </pic:blipFill>
+                  <pic:spPr>
+                    <a:xfrm>
+                      <a:off x="0" y="0"/>
+                      <a:ext cx="5760720" cy="2365375"/>
+                    </a:xfrm>
+                    <a:prstGeom prst="rect">
+                      <a:avLst/>
+                    </a:prstGeom>
+                  </pic:spPr>
+                </pic:pic>
+              </a:graphicData>
+            </a:graphic>
+          </wp:inline>
+        </w:drawing>
+      </w:r>
+    </w:p>
+    <w:p>
+      <w:pPr>
+        <w:rPr>
+          <w:b/>
+        </w:rPr>
+      </w:pPr>
+      <w:r>
+        <w:rPr>
+          <w:b/>
+        </w:rPr>
+        <w:t>I have updated the text, please let me know if you still have questions about it.</w:t>
+      </w:r>
       <w:bookmarkStart w:id="0" w:name="_GoBack"/>
       <w:bookmarkEnd w:id="0"/>
-      <w:r>
-        <w:rPr>
-          <w:b/>
-        </w:rPr>
-        <w:t xml:space="preserve"> an error. </w:t>
-      </w:r>
     </w:p>
     <w:p>
       <w:pPr>

</xml_diff>

<commit_message>
chapter 3 feedback considered
</commit_message>
<xml_diff>
--- a/latex/feedback-reply.docx
+++ b/latex/feedback-reply.docx
@@ -313,8 +313,6 @@
         </w:rPr>
         <w:t>I have updated the text, please let me know if you still have questions about it.</w:t>
       </w:r>
-      <w:bookmarkStart w:id="0" w:name="_GoBack"/>
-      <w:bookmarkEnd w:id="0"/>
     </w:p>
     <w:p>
       <w:pPr>
@@ -322,6 +320,62 @@
           <w:b/>
         </w:rPr>
       </w:pPr>
+      <w:r>
+        <w:rPr>
+          <w:noProof/>
+          <w:lang w:val="en-US"/>
+        </w:rPr>
+        <w:drawing>
+          <wp:inline distT="0" distB="0" distL="0" distR="0" wp14:anchorId="0BD84797" wp14:editId="74091DC4">
+            <wp:extent cx="5760720" cy="2335530"/>
+            <wp:effectExtent l="0" t="0" r="0" b="7620"/>
+            <wp:docPr id="5" name="Picture 5"/>
+            <wp:cNvGraphicFramePr>
+              <a:graphicFrameLocks xmlns:a="http://schemas.openxmlformats.org/drawingml/2006/main" noChangeAspect="1"/>
+            </wp:cNvGraphicFramePr>
+            <a:graphic xmlns:a="http://schemas.openxmlformats.org/drawingml/2006/main">
+              <a:graphicData uri="http://schemas.openxmlformats.org/drawingml/2006/picture">
+                <pic:pic xmlns:pic="http://schemas.openxmlformats.org/drawingml/2006/picture">
+                  <pic:nvPicPr>
+                    <pic:cNvPr id="1" name=""/>
+                    <pic:cNvPicPr/>
+                  </pic:nvPicPr>
+                  <pic:blipFill>
+                    <a:blip r:embed="rId8"/>
+                    <a:stretch>
+                      <a:fillRect/>
+                    </a:stretch>
+                  </pic:blipFill>
+                  <pic:spPr>
+                    <a:xfrm>
+                      <a:off x="0" y="0"/>
+                      <a:ext cx="5760720" cy="2335530"/>
+                    </a:xfrm>
+                    <a:prstGeom prst="rect">
+                      <a:avLst/>
+                    </a:prstGeom>
+                  </pic:spPr>
+                </pic:pic>
+              </a:graphicData>
+            </a:graphic>
+          </wp:inline>
+        </w:drawing>
+      </w:r>
+    </w:p>
+    <w:p>
+      <w:pPr>
+        <w:rPr>
+          <w:b/>
+        </w:rPr>
+      </w:pPr>
+      <w:r>
+        <w:rPr>
+          <w:b/>
+        </w:rPr>
+        <w:t>This one I disagree with. They used similar identifiability constraints in their 2004 paper on Bayesian heterogeneity model. Also they suggest using identifiability constraint in the book.</w:t>
+      </w:r>
+      <w:bookmarkStart w:id="0" w:name="_GoBack"/>
+      <w:bookmarkEnd w:id="0"/>
     </w:p>
     <w:sectPr>
       <w:pgSz w:w="11906" w:h="16838"/>

</xml_diff>

<commit_message>
refactored simulation study text
</commit_message>
<xml_diff>
--- a/latex/feedback-reply.docx
+++ b/latex/feedback-reply.docx
@@ -374,8 +374,227 @@
         </w:rPr>
         <w:t>This one I disagree with. They used similar identifiability constraints in their 2004 paper on Bayesian heterogeneity model. Also they suggest using identifiability constraint in the book.</w:t>
       </w:r>
+    </w:p>
+    <w:p>
+      <w:pPr>
+        <w:rPr>
+          <w:b/>
+        </w:rPr>
+      </w:pPr>
+      <w:r>
+        <w:rPr>
+          <w:noProof/>
+          <w:lang w:val="en-US"/>
+        </w:rPr>
+        <w:lastRenderedPageBreak/>
+        <w:drawing>
+          <wp:inline distT="0" distB="0" distL="0" distR="0" wp14:anchorId="1EEF204A" wp14:editId="3B23A1B4">
+            <wp:extent cx="5760720" cy="4190365"/>
+            <wp:effectExtent l="0" t="0" r="0" b="635"/>
+            <wp:docPr id="6" name="Picture 6"/>
+            <wp:cNvGraphicFramePr>
+              <a:graphicFrameLocks xmlns:a="http://schemas.openxmlformats.org/drawingml/2006/main" noChangeAspect="1"/>
+            </wp:cNvGraphicFramePr>
+            <a:graphic xmlns:a="http://schemas.openxmlformats.org/drawingml/2006/main">
+              <a:graphicData uri="http://schemas.openxmlformats.org/drawingml/2006/picture">
+                <pic:pic xmlns:pic="http://schemas.openxmlformats.org/drawingml/2006/picture">
+                  <pic:nvPicPr>
+                    <pic:cNvPr id="1" name=""/>
+                    <pic:cNvPicPr/>
+                  </pic:nvPicPr>
+                  <pic:blipFill>
+                    <a:blip r:embed="rId9"/>
+                    <a:stretch>
+                      <a:fillRect/>
+                    </a:stretch>
+                  </pic:blipFill>
+                  <pic:spPr>
+                    <a:xfrm>
+                      <a:off x="0" y="0"/>
+                      <a:ext cx="5760720" cy="4190365"/>
+                    </a:xfrm>
+                    <a:prstGeom prst="rect">
+                      <a:avLst/>
+                    </a:prstGeom>
+                  </pic:spPr>
+                </pic:pic>
+              </a:graphicData>
+            </a:graphic>
+          </wp:inline>
+        </w:drawing>
+      </w:r>
+    </w:p>
+    <w:p>
+      <w:pPr>
+        <w:rPr>
+          <w:b/>
+        </w:rPr>
+      </w:pPr>
+      <w:r>
+        <w:rPr>
+          <w:b/>
+        </w:rPr>
+        <w:t xml:space="preserve">I think </w:t>
+      </w:r>
+      <w:r>
+        <w:rPr>
+          <w:b/>
+        </w:rPr>
+        <w:t xml:space="preserve">I will have to rethink how to present this because </w:t>
+      </w:r>
+      <w:r>
+        <w:rPr>
+          <w:b/>
+        </w:rPr>
+        <w:t>even here DIC4 decreases by a large amount till the right number of components are fitted.</w:t>
+      </w:r>
+      <w:r>
+        <w:rPr>
+          <w:b/>
+        </w:rPr>
+        <w:t xml:space="preserve"> For e.g. it decreases by almost 200 till 3 components are fitted and</w:t>
+      </w:r>
+      <w:r>
+        <w:rPr>
+          <w:b/>
+        </w:rPr>
+        <w:t>then</w:t>
+      </w:r>
+      <w:r>
+        <w:rPr>
+          <w:b/>
+        </w:rPr>
+        <w:t xml:space="preserve"> decreases by a smaller amount relatively</w:t>
+      </w:r>
+      <w:r>
+        <w:rPr>
+          <w:b/>
+        </w:rPr>
+        <w:t xml:space="preserve"> for 4,5 and 6 components</w:t>
+      </w:r>
+      <w:r>
+        <w:rPr>
+          <w:b/>
+        </w:rPr>
+        <w:t>.</w:t>
+      </w:r>
+    </w:p>
+    <w:p>
+      <w:pPr>
+        <w:rPr>
+          <w:b/>
+        </w:rPr>
+      </w:pPr>
+      <w:r>
+        <w:rPr>
+          <w:noProof/>
+          <w:lang w:val="en-US"/>
+        </w:rPr>
+        <w:drawing>
+          <wp:inline distT="0" distB="0" distL="0" distR="0" wp14:anchorId="3358360C" wp14:editId="7A50FA70">
+            <wp:extent cx="5760720" cy="1214755"/>
+            <wp:effectExtent l="0" t="0" r="0" b="4445"/>
+            <wp:docPr id="7" name="Picture 7"/>
+            <wp:cNvGraphicFramePr>
+              <a:graphicFrameLocks xmlns:a="http://schemas.openxmlformats.org/drawingml/2006/main" noChangeAspect="1"/>
+            </wp:cNvGraphicFramePr>
+            <a:graphic xmlns:a="http://schemas.openxmlformats.org/drawingml/2006/main">
+              <a:graphicData uri="http://schemas.openxmlformats.org/drawingml/2006/picture">
+                <pic:pic xmlns:pic="http://schemas.openxmlformats.org/drawingml/2006/picture">
+                  <pic:nvPicPr>
+                    <pic:cNvPr id="1" name=""/>
+                    <pic:cNvPicPr/>
+                  </pic:nvPicPr>
+                  <pic:blipFill>
+                    <a:blip r:embed="rId10"/>
+                    <a:stretch>
+                      <a:fillRect/>
+                    </a:stretch>
+                  </pic:blipFill>
+                  <pic:spPr>
+                    <a:xfrm>
+                      <a:off x="0" y="0"/>
+                      <a:ext cx="5760720" cy="1214755"/>
+                    </a:xfrm>
+                    <a:prstGeom prst="rect">
+                      <a:avLst/>
+                    </a:prstGeom>
+                  </pic:spPr>
+                </pic:pic>
+              </a:graphicData>
+            </a:graphic>
+          </wp:inline>
+        </w:drawing>
+      </w:r>
+    </w:p>
+    <w:p>
+      <w:pPr>
+        <w:rPr>
+          <w:b/>
+        </w:rPr>
+      </w:pPr>
+      <w:r>
+        <w:rPr>
+          <w:b/>
+        </w:rPr>
+        <w:t xml:space="preserve">Yes Kazem et. al seem to be using 0.1 as shown in the snippet below. But I also found in Dr. Schnatter’s book </w:t>
+      </w:r>
+      <w:r>
+        <w:rPr>
+          <w:b/>
+        </w:rPr>
+        <w:t>that Dirichlet prior with slightly higher prior hypeparameter values could be used when one of the components is empty.</w:t>
+      </w:r>
       <w:bookmarkStart w:id="0" w:name="_GoBack"/>
       <w:bookmarkEnd w:id="0"/>
+    </w:p>
+    <w:p>
+      <w:pPr>
+        <w:rPr>
+          <w:b/>
+        </w:rPr>
+      </w:pPr>
+      <w:r>
+        <w:rPr>
+          <w:noProof/>
+          <w:lang w:val="en-US"/>
+        </w:rPr>
+        <w:drawing>
+          <wp:inline distT="0" distB="0" distL="0" distR="0" wp14:anchorId="15A15DB7" wp14:editId="08A84C14">
+            <wp:extent cx="5760720" cy="358775"/>
+            <wp:effectExtent l="0" t="0" r="0" b="3175"/>
+            <wp:docPr id="8" name="Picture 8"/>
+            <wp:cNvGraphicFramePr>
+              <a:graphicFrameLocks xmlns:a="http://schemas.openxmlformats.org/drawingml/2006/main" noChangeAspect="1"/>
+            </wp:cNvGraphicFramePr>
+            <a:graphic xmlns:a="http://schemas.openxmlformats.org/drawingml/2006/main">
+              <a:graphicData uri="http://schemas.openxmlformats.org/drawingml/2006/picture">
+                <pic:pic xmlns:pic="http://schemas.openxmlformats.org/drawingml/2006/picture">
+                  <pic:nvPicPr>
+                    <pic:cNvPr id="1" name=""/>
+                    <pic:cNvPicPr/>
+                  </pic:nvPicPr>
+                  <pic:blipFill>
+                    <a:blip r:embed="rId11"/>
+                    <a:stretch>
+                      <a:fillRect/>
+                    </a:stretch>
+                  </pic:blipFill>
+                  <pic:spPr>
+                    <a:xfrm>
+                      <a:off x="0" y="0"/>
+                      <a:ext cx="5760720" cy="358775"/>
+                    </a:xfrm>
+                    <a:prstGeom prst="rect">
+                      <a:avLst/>
+                    </a:prstGeom>
+                  </pic:spPr>
+                </pic:pic>
+              </a:graphicData>
+            </a:graphic>
+          </wp:inline>
+        </w:drawing>
+      </w:r>
     </w:p>
     <w:sectPr>
       <w:pgSz w:w="11906" w:h="16838"/>

</xml_diff>